<commit_message>
added a command to list of commands
</commit_message>
<xml_diff>
--- a/Sprint Documents/Sprint3.docx
+++ b/Sprint Documents/Sprint3.docx
@@ -528,6 +528,21 @@
       </w:pPr>
       <w:r>
         <w:t>DevOps Document</w:t>
+      </w:r>
+    </w:p>
+    <w:p>
+      <w:pPr>
+        <w:pStyle w:val="ListParagraph"/>
+        <w:numPr>
+          <w:ilvl w:val="0"/>
+          <w:numId w:val="8"/>
+        </w:numPr>
+      </w:pPr>
+      <w:r>
+        <w:t>K8S storage implementation for Video Service</w:t>
+      </w:r>
+      <w:r>
+        <w:t xml:space="preserve"> using Local Persistent Storage</w:t>
       </w:r>
     </w:p>
     <w:sectPr>

</xml_diff>